<commit_message>
da sua file danhsachCVHT va them file moi qlnhasach
</commit_message>
<xml_diff>
--- a/danhsachCVHT.docx
+++ b/danhsachCVHT.docx
@@ -46,14 +46,20 @@
     </w:p>
     <w:p>
       <w:pPr>
-        <w:spacing w:after="0" w:line="240" w:lineRule="auto"/>
-        <w:rPr>
-          <w:rFonts w:ascii="Helvetica" w:eastAsia="Times New Roman" w:hAnsi="Helvetica" w:cs="Helvetica"/>
-          <w:color w:val="000000"/>
-          <w:sz w:val="20"/>
-          <w:szCs w:val="20"/>
-        </w:rPr>
-      </w:pPr>
+        <w:pStyle w:val="ListParagraph"/>
+        <w:numPr>
+          <w:ilvl w:val="0"/>
+          <w:numId w:val="1"/>
+        </w:numPr>
+        <w:spacing w:after="0" w:line="240" w:lineRule="auto"/>
+        <w:rPr>
+          <w:rFonts w:ascii="Helvetica" w:eastAsia="Times New Roman" w:hAnsi="Helvetica" w:cs="Helvetica"/>
+          <w:color w:val="000000"/>
+          <w:sz w:val="20"/>
+          <w:szCs w:val="20"/>
+        </w:rPr>
+      </w:pPr>
+      <w:bookmarkStart w:id="0" w:name="_GoBack"/>
       <w:r>
         <w:rPr>
           <w:rFonts w:ascii="Helvetica" w:eastAsia="Times New Roman" w:hAnsi="Helvetica" w:cs="Helvetica"/>
@@ -66,6 +72,11 @@
     </w:p>
     <w:p>
       <w:pPr>
+        <w:pStyle w:val="ListParagraph"/>
+        <w:numPr>
+          <w:ilvl w:val="0"/>
+          <w:numId w:val="1"/>
+        </w:numPr>
         <w:spacing w:after="0" w:line="240" w:lineRule="auto"/>
         <w:rPr>
           <w:rFonts w:ascii="Helvetica" w:eastAsia="Times New Roman" w:hAnsi="Helvetica" w:cs="Helvetica"/>
@@ -86,6 +97,11 @@
     </w:p>
     <w:p>
       <w:pPr>
+        <w:pStyle w:val="ListParagraph"/>
+        <w:numPr>
+          <w:ilvl w:val="0"/>
+          <w:numId w:val="1"/>
+        </w:numPr>
         <w:spacing w:after="0" w:line="240" w:lineRule="auto"/>
         <w:rPr>
           <w:rFonts w:ascii="Helvetica" w:eastAsia="Times New Roman" w:hAnsi="Helvetica" w:cs="Helvetica"/>
@@ -106,6 +122,11 @@
     </w:p>
     <w:p>
       <w:pPr>
+        <w:pStyle w:val="ListParagraph"/>
+        <w:numPr>
+          <w:ilvl w:val="0"/>
+          <w:numId w:val="1"/>
+        </w:numPr>
         <w:spacing w:after="0" w:line="240" w:lineRule="auto"/>
         <w:rPr>
           <w:rFonts w:ascii="Helvetica" w:eastAsia="Times New Roman" w:hAnsi="Helvetica" w:cs="Helvetica"/>
@@ -126,6 +147,11 @@
     </w:p>
     <w:p>
       <w:pPr>
+        <w:pStyle w:val="ListParagraph"/>
+        <w:numPr>
+          <w:ilvl w:val="0"/>
+          <w:numId w:val="1"/>
+        </w:numPr>
         <w:spacing w:after="0" w:line="240" w:lineRule="auto"/>
         <w:rPr>
           <w:rFonts w:ascii="Helvetica" w:eastAsia="Times New Roman" w:hAnsi="Helvetica" w:cs="Helvetica"/>
@@ -146,6 +172,11 @@
     </w:p>
     <w:p>
       <w:pPr>
+        <w:pStyle w:val="ListParagraph"/>
+        <w:numPr>
+          <w:ilvl w:val="0"/>
+          <w:numId w:val="1"/>
+        </w:numPr>
         <w:spacing w:after="0" w:line="240" w:lineRule="auto"/>
         <w:rPr>
           <w:rFonts w:ascii="Helvetica" w:eastAsia="Times New Roman" w:hAnsi="Helvetica" w:cs="Helvetica"/>
@@ -166,6 +197,11 @@
     </w:p>
     <w:p>
       <w:pPr>
+        <w:pStyle w:val="ListParagraph"/>
+        <w:numPr>
+          <w:ilvl w:val="0"/>
+          <w:numId w:val="1"/>
+        </w:numPr>
         <w:spacing w:after="0" w:line="240" w:lineRule="auto"/>
         <w:rPr>
           <w:rFonts w:ascii="Helvetica" w:eastAsia="Times New Roman" w:hAnsi="Helvetica" w:cs="Helvetica"/>
@@ -186,6 +222,11 @@
     </w:p>
     <w:p>
       <w:pPr>
+        <w:pStyle w:val="ListParagraph"/>
+        <w:numPr>
+          <w:ilvl w:val="0"/>
+          <w:numId w:val="1"/>
+        </w:numPr>
         <w:spacing w:after="0" w:line="240" w:lineRule="auto"/>
         <w:rPr>
           <w:rFonts w:ascii="Helvetica" w:eastAsia="Times New Roman" w:hAnsi="Helvetica" w:cs="Helvetica"/>
@@ -206,6 +247,11 @@
     </w:p>
     <w:p>
       <w:pPr>
+        <w:pStyle w:val="ListParagraph"/>
+        <w:numPr>
+          <w:ilvl w:val="0"/>
+          <w:numId w:val="1"/>
+        </w:numPr>
         <w:spacing w:after="0" w:line="240" w:lineRule="auto"/>
         <w:rPr>
           <w:rFonts w:ascii="Helvetica" w:eastAsia="Times New Roman" w:hAnsi="Helvetica" w:cs="Helvetica"/>
@@ -226,6 +272,11 @@
     </w:p>
     <w:p>
       <w:pPr>
+        <w:pStyle w:val="ListParagraph"/>
+        <w:numPr>
+          <w:ilvl w:val="0"/>
+          <w:numId w:val="1"/>
+        </w:numPr>
         <w:spacing w:after="0" w:line="240" w:lineRule="auto"/>
         <w:rPr>
           <w:rFonts w:ascii="Helvetica" w:eastAsia="Times New Roman" w:hAnsi="Helvetica" w:cs="Helvetica"/>
@@ -246,6 +297,11 @@
     </w:p>
     <w:p>
       <w:pPr>
+        <w:pStyle w:val="ListParagraph"/>
+        <w:numPr>
+          <w:ilvl w:val="0"/>
+          <w:numId w:val="1"/>
+        </w:numPr>
         <w:spacing w:after="0" w:line="240" w:lineRule="auto"/>
         <w:rPr>
           <w:rFonts w:ascii="Helvetica" w:eastAsia="Times New Roman" w:hAnsi="Helvetica" w:cs="Helvetica"/>
@@ -266,6 +322,11 @@
     </w:p>
     <w:p>
       <w:pPr>
+        <w:pStyle w:val="ListParagraph"/>
+        <w:numPr>
+          <w:ilvl w:val="0"/>
+          <w:numId w:val="1"/>
+        </w:numPr>
         <w:spacing w:after="0" w:line="240" w:lineRule="auto"/>
         <w:rPr>
           <w:rFonts w:ascii="Helvetica" w:eastAsia="Times New Roman" w:hAnsi="Helvetica" w:cs="Helvetica"/>
@@ -286,6 +347,11 @@
     </w:p>
     <w:p>
       <w:pPr>
+        <w:pStyle w:val="ListParagraph"/>
+        <w:numPr>
+          <w:ilvl w:val="0"/>
+          <w:numId w:val="1"/>
+        </w:numPr>
         <w:spacing w:after="0" w:line="240" w:lineRule="auto"/>
         <w:rPr>
           <w:rFonts w:ascii="Helvetica" w:eastAsia="Times New Roman" w:hAnsi="Helvetica" w:cs="Helvetica"/>
@@ -306,6 +372,11 @@
     </w:p>
     <w:p>
       <w:pPr>
+        <w:pStyle w:val="ListParagraph"/>
+        <w:numPr>
+          <w:ilvl w:val="0"/>
+          <w:numId w:val="1"/>
+        </w:numPr>
         <w:spacing w:after="0" w:line="240" w:lineRule="auto"/>
         <w:rPr>
           <w:rFonts w:ascii="Helvetica" w:eastAsia="Times New Roman" w:hAnsi="Helvetica" w:cs="Helvetica"/>
@@ -326,6 +397,11 @@
     </w:p>
     <w:p>
       <w:pPr>
+        <w:pStyle w:val="ListParagraph"/>
+        <w:numPr>
+          <w:ilvl w:val="0"/>
+          <w:numId w:val="1"/>
+        </w:numPr>
         <w:spacing w:after="0" w:line="240" w:lineRule="auto"/>
         <w:rPr>
           <w:rFonts w:ascii="Helvetica" w:eastAsia="Times New Roman" w:hAnsi="Helvetica" w:cs="Helvetica"/>
@@ -346,6 +422,11 @@
     </w:p>
     <w:p>
       <w:pPr>
+        <w:pStyle w:val="ListParagraph"/>
+        <w:numPr>
+          <w:ilvl w:val="0"/>
+          <w:numId w:val="1"/>
+        </w:numPr>
         <w:spacing w:after="0" w:line="240" w:lineRule="auto"/>
         <w:rPr>
           <w:rFonts w:ascii="Helvetica" w:eastAsia="Times New Roman" w:hAnsi="Helvetica" w:cs="Helvetica"/>
@@ -364,10 +445,8 @@
         <w:t>SP 40: Nguyễn Ngọc Dũng</w:t>
       </w:r>
     </w:p>
-    <w:p>
-      <w:bookmarkStart w:id="0" w:name="_GoBack"/>
-      <w:bookmarkEnd w:id="0"/>
-    </w:p>
+    <w:bookmarkEnd w:id="0"/>
+    <w:p/>
     <w:sectPr>
       <w:pgSz w:w="12240" w:h="15840"/>
       <w:pgMar w:top="1440" w:right="1440" w:bottom="1440" w:left="1440" w:header="720" w:footer="720" w:gutter="0"/>
@@ -376,6 +455,100 @@
     </w:sectPr>
   </w:body>
 </w:document>
+</file>
+
+<file path=word/numbering.xml><?xml version="1.0" encoding="utf-8"?>
+<w:numbering xmlns:wpc="http://schemas.microsoft.com/office/word/2010/wordprocessingCanvas" xmlns:mc="http://schemas.openxmlformats.org/markup-compatibility/2006" xmlns:o="urn:schemas-microsoft-com:office:office" xmlns:r="http://schemas.openxmlformats.org/officeDocument/2006/relationships" xmlns:m="http://schemas.openxmlformats.org/officeDocument/2006/math" xmlns:v="urn:schemas-microsoft-com:vml" xmlns:wp14="http://schemas.microsoft.com/office/word/2010/wordprocessingDrawing" xmlns:wp="http://schemas.openxmlformats.org/drawingml/2006/wordprocessingDrawing" xmlns:w10="urn:schemas-microsoft-com:office:word" xmlns:w="http://schemas.openxmlformats.org/wordprocessingml/2006/main" xmlns:w14="http://schemas.microsoft.com/office/word/2010/wordml" xmlns:wpg="http://schemas.microsoft.com/office/word/2010/wordprocessingGroup" xmlns:wpi="http://schemas.microsoft.com/office/word/2010/wordprocessingInk" xmlns:wne="http://schemas.microsoft.com/office/word/2006/wordml" xmlns:wps="http://schemas.microsoft.com/office/word/2010/wordprocessingShape" mc:Ignorable="w14 wp14">
+  <w:abstractNum w:abstractNumId="0">
+    <w:nsid w:val="7E542FCF"/>
+    <w:multiLevelType w:val="hybridMultilevel"/>
+    <w:tmpl w:val="96C0BEAC"/>
+    <w:lvl w:ilvl="0" w:tplc="0409000F">
+      <w:start w:val="1"/>
+      <w:numFmt w:val="decimal"/>
+      <w:lvlText w:val="%1."/>
+      <w:lvlJc w:val="left"/>
+      <w:pPr>
+        <w:ind w:left="720" w:hanging="360"/>
+      </w:pPr>
+    </w:lvl>
+    <w:lvl w:ilvl="1" w:tplc="04090019" w:tentative="1">
+      <w:start w:val="1"/>
+      <w:numFmt w:val="lowerLetter"/>
+      <w:lvlText w:val="%2."/>
+      <w:lvlJc w:val="left"/>
+      <w:pPr>
+        <w:ind w:left="1440" w:hanging="360"/>
+      </w:pPr>
+    </w:lvl>
+    <w:lvl w:ilvl="2" w:tplc="0409001B" w:tentative="1">
+      <w:start w:val="1"/>
+      <w:numFmt w:val="lowerRoman"/>
+      <w:lvlText w:val="%3."/>
+      <w:lvlJc w:val="right"/>
+      <w:pPr>
+        <w:ind w:left="2160" w:hanging="180"/>
+      </w:pPr>
+    </w:lvl>
+    <w:lvl w:ilvl="3" w:tplc="0409000F" w:tentative="1">
+      <w:start w:val="1"/>
+      <w:numFmt w:val="decimal"/>
+      <w:lvlText w:val="%4."/>
+      <w:lvlJc w:val="left"/>
+      <w:pPr>
+        <w:ind w:left="2880" w:hanging="360"/>
+      </w:pPr>
+    </w:lvl>
+    <w:lvl w:ilvl="4" w:tplc="04090019" w:tentative="1">
+      <w:start w:val="1"/>
+      <w:numFmt w:val="lowerLetter"/>
+      <w:lvlText w:val="%5."/>
+      <w:lvlJc w:val="left"/>
+      <w:pPr>
+        <w:ind w:left="3600" w:hanging="360"/>
+      </w:pPr>
+    </w:lvl>
+    <w:lvl w:ilvl="5" w:tplc="0409001B" w:tentative="1">
+      <w:start w:val="1"/>
+      <w:numFmt w:val="lowerRoman"/>
+      <w:lvlText w:val="%6."/>
+      <w:lvlJc w:val="right"/>
+      <w:pPr>
+        <w:ind w:left="4320" w:hanging="180"/>
+      </w:pPr>
+    </w:lvl>
+    <w:lvl w:ilvl="6" w:tplc="0409000F" w:tentative="1">
+      <w:start w:val="1"/>
+      <w:numFmt w:val="decimal"/>
+      <w:lvlText w:val="%7."/>
+      <w:lvlJc w:val="left"/>
+      <w:pPr>
+        <w:ind w:left="5040" w:hanging="360"/>
+      </w:pPr>
+    </w:lvl>
+    <w:lvl w:ilvl="7" w:tplc="04090019" w:tentative="1">
+      <w:start w:val="1"/>
+      <w:numFmt w:val="lowerLetter"/>
+      <w:lvlText w:val="%8."/>
+      <w:lvlJc w:val="left"/>
+      <w:pPr>
+        <w:ind w:left="5760" w:hanging="360"/>
+      </w:pPr>
+    </w:lvl>
+    <w:lvl w:ilvl="8" w:tplc="0409001B" w:tentative="1">
+      <w:start w:val="1"/>
+      <w:numFmt w:val="lowerRoman"/>
+      <w:lvlText w:val="%9."/>
+      <w:lvlJc w:val="right"/>
+      <w:pPr>
+        <w:ind w:left="6480" w:hanging="180"/>
+      </w:pPr>
+    </w:lvl>
+  </w:abstractNum>
+  <w:num w:numId="1">
+    <w:abstractNumId w:val="0"/>
+  </w:num>
+</w:numbering>
 </file>
 
 <file path=word/styles.xml><?xml version="1.0" encoding="utf-8"?>
@@ -566,6 +739,17 @@
     <w:semiHidden/>
     <w:unhideWhenUsed/>
   </w:style>
+  <w:style w:type="paragraph" w:styleId="ListParagraph">
+    <w:name w:val="List Paragraph"/>
+    <w:basedOn w:val="Normal"/>
+    <w:uiPriority w:val="34"/>
+    <w:qFormat/>
+    <w:rsid w:val="00071551"/>
+    <w:pPr>
+      <w:ind w:left="720"/>
+      <w:contextualSpacing/>
+    </w:pPr>
+  </w:style>
 </w:styles>
 </file>
 
@@ -756,6 +940,17 @@
     <w:uiPriority w:val="99"/>
     <w:semiHidden/>
     <w:unhideWhenUsed/>
+  </w:style>
+  <w:style w:type="paragraph" w:styleId="ListParagraph">
+    <w:name w:val="List Paragraph"/>
+    <w:basedOn w:val="Normal"/>
+    <w:uiPriority w:val="34"/>
+    <w:qFormat/>
+    <w:rsid w:val="00071551"/>
+    <w:pPr>
+      <w:ind w:left="720"/>
+      <w:contextualSpacing/>
+    </w:pPr>
   </w:style>
 </w:styles>
 </file>

</xml_diff>